<commit_message>
TP Agence ajout table
</commit_message>
<xml_diff>
--- a/USAL37/TP Agence de voyage/TP_AgenceVoyages_01_Merise_-_MD_v2.0.0.docx
+++ b/USAL37/TP Agence de voyage/TP_AgenceVoyages_01_Merise_-_MD_v2.0.0.docx
@@ -756,7 +756,23 @@
               <w:t xml:space="preserve"> </w:t>
             </w:r>
             <w:r>
-              <w:t>(Stored Procedures)</w:t>
+              <w:t>(</w:t>
+            </w:r>
+            <w:proofErr w:type="spellStart"/>
+            <w:r>
+              <w:t>Stored</w:t>
+            </w:r>
+            <w:proofErr w:type="spellEnd"/>
+            <w:r>
+              <w:t xml:space="preserve"> </w:t>
+            </w:r>
+            <w:proofErr w:type="spellStart"/>
+            <w:r>
+              <w:t>Procedures</w:t>
+            </w:r>
+            <w:proofErr w:type="spellEnd"/>
+            <w:r>
+              <w:t>)</w:t>
             </w:r>
             <w:r>
               <w:tab/>
@@ -1824,11 +1840,19 @@
                 <w:sz w:val="20"/>
               </w:rPr>
             </w:pPr>
+            <w:proofErr w:type="spellStart"/>
             <w:r>
               <w:rPr>
                 <w:sz w:val="20"/>
               </w:rPr>
-              <w:t>Marrakesh, Maroc</w:t>
+              <w:t>Marrakesh</w:t>
+            </w:r>
+            <w:proofErr w:type="spellEnd"/>
+            <w:r>
+              <w:rPr>
+                <w:sz w:val="20"/>
+              </w:rPr>
+              <w:t>, Maroc</w:t>
             </w:r>
           </w:p>
         </w:tc>
@@ -1876,11 +1900,19 @@
                 <w:sz w:val="20"/>
               </w:rPr>
             </w:pPr>
+            <w:proofErr w:type="spellStart"/>
             <w:r>
               <w:rPr>
                 <w:sz w:val="20"/>
               </w:rPr>
-              <w:t>Hotel 4*, pension complète</w:t>
+              <w:t>Hotel</w:t>
+            </w:r>
+            <w:proofErr w:type="spellEnd"/>
+            <w:r>
+              <w:rPr>
+                <w:sz w:val="20"/>
+              </w:rPr>
+              <w:t xml:space="preserve"> 4*, pension complète</w:t>
             </w:r>
           </w:p>
         </w:tc>
@@ -1936,8 +1968,17 @@
                 <w:b/>
                 <w:sz w:val="20"/>
               </w:rPr>
-              <w:t>Croisière Méditérannée</w:t>
-            </w:r>
+              <w:t xml:space="preserve">Croisière </w:t>
+            </w:r>
+            <w:proofErr w:type="spellStart"/>
+            <w:r>
+              <w:rPr>
+                <w:b/>
+                <w:sz w:val="20"/>
+              </w:rPr>
+              <w:t>Méditérannée</w:t>
+            </w:r>
+            <w:proofErr w:type="spellEnd"/>
           </w:p>
         </w:tc>
         <w:tc>
@@ -2093,7 +2134,21 @@
               <w:rPr>
                 <w:sz w:val="20"/>
               </w:rPr>
-              <w:t>St Hilaire de Bretmas, France</w:t>
+              <w:t xml:space="preserve">St Hilaire de </w:t>
+            </w:r>
+            <w:proofErr w:type="spellStart"/>
+            <w:r>
+              <w:rPr>
+                <w:sz w:val="20"/>
+              </w:rPr>
+              <w:t>Bretmas</w:t>
+            </w:r>
+            <w:proofErr w:type="spellEnd"/>
+            <w:r>
+              <w:rPr>
+                <w:sz w:val="20"/>
+              </w:rPr>
+              <w:t>, France</w:t>
             </w:r>
           </w:p>
         </w:tc>
@@ -3994,6 +4049,7 @@
                 <w:sz w:val="18"/>
               </w:rPr>
             </w:pPr>
+            <w:proofErr w:type="spellStart"/>
             <w:r>
               <w:rPr>
                 <w:b/>
@@ -4001,6 +4057,7 @@
               </w:rPr>
               <w:t>client_id</w:t>
             </w:r>
+            <w:proofErr w:type="spellEnd"/>
           </w:p>
         </w:tc>
         <w:tc>
@@ -4123,6 +4180,7 @@
                 <w:sz w:val="18"/>
               </w:rPr>
             </w:pPr>
+            <w:proofErr w:type="spellStart"/>
             <w:r>
               <w:rPr>
                 <w:b/>
@@ -4130,6 +4188,7 @@
               </w:rPr>
               <w:t>client_lastname</w:t>
             </w:r>
+            <w:proofErr w:type="spellEnd"/>
           </w:p>
         </w:tc>
         <w:tc>
@@ -4236,6 +4295,7 @@
                 <w:sz w:val="18"/>
               </w:rPr>
             </w:pPr>
+            <w:proofErr w:type="spellStart"/>
             <w:r>
               <w:rPr>
                 <w:b/>
@@ -4243,6 +4303,7 @@
               </w:rPr>
               <w:t>client_firstname</w:t>
             </w:r>
+            <w:proofErr w:type="spellEnd"/>
           </w:p>
         </w:tc>
         <w:tc>
@@ -4349,6 +4410,7 @@
                 <w:sz w:val="18"/>
               </w:rPr>
             </w:pPr>
+            <w:proofErr w:type="spellStart"/>
             <w:r>
               <w:rPr>
                 <w:b/>
@@ -4356,6 +4418,7 @@
               </w:rPr>
               <w:t>client_email</w:t>
             </w:r>
+            <w:proofErr w:type="spellEnd"/>
           </w:p>
         </w:tc>
         <w:tc>
@@ -4462,6 +4525,7 @@
                 <w:sz w:val="18"/>
               </w:rPr>
             </w:pPr>
+            <w:proofErr w:type="spellStart"/>
             <w:r>
               <w:rPr>
                 <w:b/>
@@ -4469,6 +4533,7 @@
               </w:rPr>
               <w:t>client_phone</w:t>
             </w:r>
+            <w:proofErr w:type="spellEnd"/>
           </w:p>
         </w:tc>
         <w:tc>
@@ -4575,6 +4640,7 @@
                 <w:sz w:val="18"/>
               </w:rPr>
             </w:pPr>
+            <w:proofErr w:type="spellStart"/>
             <w:r>
               <w:rPr>
                 <w:b/>
@@ -4582,6 +4648,7 @@
               </w:rPr>
               <w:t>client_added</w:t>
             </w:r>
+            <w:proofErr w:type="spellEnd"/>
           </w:p>
         </w:tc>
         <w:tc>
@@ -4688,6 +4755,7 @@
                 <w:sz w:val="18"/>
               </w:rPr>
             </w:pPr>
+            <w:proofErr w:type="spellStart"/>
             <w:r>
               <w:rPr>
                 <w:b/>
@@ -4695,6 +4763,7 @@
               </w:rPr>
               <w:t>client_password</w:t>
             </w:r>
+            <w:proofErr w:type="spellEnd"/>
           </w:p>
         </w:tc>
         <w:tc>
@@ -4801,6 +4870,7 @@
                 <w:sz w:val="18"/>
               </w:rPr>
             </w:pPr>
+            <w:proofErr w:type="spellStart"/>
             <w:r>
               <w:rPr>
                 <w:b/>
@@ -4808,6 +4878,7 @@
               </w:rPr>
               <w:t>com_code</w:t>
             </w:r>
+            <w:proofErr w:type="spellEnd"/>
           </w:p>
         </w:tc>
         <w:tc>
@@ -4914,6 +4985,7 @@
                 <w:sz w:val="18"/>
               </w:rPr>
             </w:pPr>
+            <w:proofErr w:type="spellStart"/>
             <w:r>
               <w:rPr>
                 <w:b/>
@@ -4921,6 +4993,7 @@
               </w:rPr>
               <w:t>com_name</w:t>
             </w:r>
+            <w:proofErr w:type="spellEnd"/>
           </w:p>
         </w:tc>
         <w:tc>
@@ -5027,6 +5100,7 @@
                 <w:sz w:val="18"/>
               </w:rPr>
             </w:pPr>
+            <w:proofErr w:type="spellStart"/>
             <w:r>
               <w:rPr>
                 <w:b/>
@@ -5034,6 +5108,7 @@
               </w:rPr>
               <w:t>com_password</w:t>
             </w:r>
+            <w:proofErr w:type="spellEnd"/>
           </w:p>
         </w:tc>
         <w:tc>
@@ -5144,6 +5219,7 @@
                 <w:sz w:val="18"/>
               </w:rPr>
             </w:pPr>
+            <w:proofErr w:type="spellStart"/>
             <w:r>
               <w:rPr>
                 <w:b/>
@@ -5151,6 +5227,7 @@
               </w:rPr>
               <w:t>country_code</w:t>
             </w:r>
+            <w:proofErr w:type="spellEnd"/>
           </w:p>
         </w:tc>
         <w:tc>
@@ -5306,6 +5383,7 @@
                 <w:sz w:val="18"/>
               </w:rPr>
             </w:pPr>
+            <w:proofErr w:type="spellStart"/>
             <w:r>
               <w:rPr>
                 <w:b/>
@@ -5313,6 +5391,7 @@
               </w:rPr>
               <w:t>country_name</w:t>
             </w:r>
+            <w:proofErr w:type="spellEnd"/>
           </w:p>
         </w:tc>
         <w:tc>
@@ -5419,6 +5498,7 @@
                 <w:sz w:val="18"/>
               </w:rPr>
             </w:pPr>
+            <w:proofErr w:type="spellStart"/>
             <w:r>
               <w:rPr>
                 <w:b/>
@@ -5426,6 +5506,7 @@
               </w:rPr>
               <w:t>city_code</w:t>
             </w:r>
+            <w:proofErr w:type="spellEnd"/>
           </w:p>
         </w:tc>
         <w:tc>
@@ -5532,6 +5613,7 @@
                 <w:sz w:val="18"/>
               </w:rPr>
             </w:pPr>
+            <w:proofErr w:type="spellStart"/>
             <w:r>
               <w:rPr>
                 <w:b/>
@@ -5539,6 +5621,7 @@
               </w:rPr>
               <w:t>city_name</w:t>
             </w:r>
+            <w:proofErr w:type="spellEnd"/>
           </w:p>
         </w:tc>
         <w:tc>
@@ -5645,6 +5728,7 @@
                 <w:sz w:val="18"/>
               </w:rPr>
             </w:pPr>
+            <w:proofErr w:type="spellStart"/>
             <w:r>
               <w:rPr>
                 <w:b/>
@@ -5652,6 +5736,7 @@
               </w:rPr>
               <w:t>trip_code</w:t>
             </w:r>
+            <w:proofErr w:type="spellEnd"/>
           </w:p>
         </w:tc>
         <w:tc>
@@ -5758,6 +5843,7 @@
                 <w:sz w:val="18"/>
               </w:rPr>
             </w:pPr>
+            <w:proofErr w:type="spellStart"/>
             <w:r>
               <w:rPr>
                 <w:b/>
@@ -5765,6 +5851,7 @@
               </w:rPr>
               <w:t>trip_title</w:t>
             </w:r>
+            <w:proofErr w:type="spellEnd"/>
           </w:p>
         </w:tc>
         <w:tc>
@@ -5871,6 +5958,7 @@
                 <w:sz w:val="18"/>
               </w:rPr>
             </w:pPr>
+            <w:proofErr w:type="spellStart"/>
             <w:r>
               <w:rPr>
                 <w:b/>
@@ -5878,6 +5966,7 @@
               </w:rPr>
               <w:t>trip_available</w:t>
             </w:r>
+            <w:proofErr w:type="spellEnd"/>
           </w:p>
         </w:tc>
         <w:tc>
@@ -5984,6 +6073,7 @@
                 <w:sz w:val="18"/>
               </w:rPr>
             </w:pPr>
+            <w:proofErr w:type="spellStart"/>
             <w:r>
               <w:rPr>
                 <w:b/>
@@ -5991,6 +6081,7 @@
               </w:rPr>
               <w:t>trip_start</w:t>
             </w:r>
+            <w:proofErr w:type="spellEnd"/>
           </w:p>
         </w:tc>
         <w:tc>
@@ -6182,6 +6273,7 @@
                 <w:sz w:val="18"/>
               </w:rPr>
             </w:pPr>
+            <w:proofErr w:type="spellStart"/>
             <w:r>
               <w:rPr>
                 <w:b/>
@@ -6189,6 +6281,7 @@
               </w:rPr>
               <w:t>trip_end</w:t>
             </w:r>
+            <w:proofErr w:type="spellEnd"/>
           </w:p>
         </w:tc>
         <w:tc>
@@ -6380,6 +6473,7 @@
                 <w:sz w:val="18"/>
               </w:rPr>
             </w:pPr>
+            <w:proofErr w:type="spellStart"/>
             <w:r>
               <w:rPr>
                 <w:b/>
@@ -6387,6 +6481,7 @@
               </w:rPr>
               <w:t>trip_price</w:t>
             </w:r>
+            <w:proofErr w:type="spellEnd"/>
           </w:p>
         </w:tc>
         <w:tc>
@@ -6493,6 +6588,7 @@
                 <w:sz w:val="18"/>
               </w:rPr>
             </w:pPr>
+            <w:proofErr w:type="spellStart"/>
             <w:r>
               <w:rPr>
                 <w:b/>
@@ -6500,6 +6596,7 @@
               </w:rPr>
               <w:t>trip_overview</w:t>
             </w:r>
+            <w:proofErr w:type="spellEnd"/>
           </w:p>
         </w:tc>
         <w:tc>
@@ -6606,6 +6703,7 @@
                 <w:sz w:val="18"/>
               </w:rPr>
             </w:pPr>
+            <w:proofErr w:type="spellStart"/>
             <w:r>
               <w:rPr>
                 <w:b/>
@@ -6613,6 +6711,7 @@
               </w:rPr>
               <w:t>trip_description</w:t>
             </w:r>
+            <w:proofErr w:type="spellEnd"/>
           </w:p>
         </w:tc>
         <w:tc>
@@ -6719,6 +6818,7 @@
                 <w:sz w:val="18"/>
               </w:rPr>
             </w:pPr>
+            <w:proofErr w:type="spellStart"/>
             <w:r>
               <w:rPr>
                 <w:b/>
@@ -6726,6 +6826,7 @@
               </w:rPr>
               <w:t>order_quantity</w:t>
             </w:r>
+            <w:proofErr w:type="spellEnd"/>
           </w:p>
         </w:tc>
         <w:tc>
@@ -6832,6 +6933,7 @@
                 <w:sz w:val="18"/>
               </w:rPr>
             </w:pPr>
+            <w:proofErr w:type="spellStart"/>
             <w:r>
               <w:rPr>
                 <w:b/>
@@ -6839,6 +6941,7 @@
               </w:rPr>
               <w:t>order_paid</w:t>
             </w:r>
+            <w:proofErr w:type="spellEnd"/>
           </w:p>
         </w:tc>
         <w:tc>
@@ -6945,6 +7048,7 @@
                 <w:sz w:val="18"/>
               </w:rPr>
             </w:pPr>
+            <w:proofErr w:type="spellStart"/>
             <w:r>
               <w:rPr>
                 <w:b/>
@@ -6952,6 +7056,7 @@
               </w:rPr>
               <w:t>step_start</w:t>
             </w:r>
+            <w:proofErr w:type="spellEnd"/>
           </w:p>
         </w:tc>
         <w:tc>
@@ -7127,6 +7232,7 @@
                 <w:sz w:val="18"/>
               </w:rPr>
             </w:pPr>
+            <w:proofErr w:type="spellStart"/>
             <w:r>
               <w:rPr>
                 <w:b/>
@@ -7134,6 +7240,7 @@
               </w:rPr>
               <w:t>step_end</w:t>
             </w:r>
+            <w:proofErr w:type="spellEnd"/>
           </w:p>
         </w:tc>
         <w:tc>
@@ -7325,6 +7432,7 @@
                 <w:sz w:val="18"/>
               </w:rPr>
             </w:pPr>
+            <w:proofErr w:type="spellStart"/>
             <w:r>
               <w:rPr>
                 <w:b/>
@@ -7332,6 +7440,7 @@
               </w:rPr>
               <w:t>theme_code</w:t>
             </w:r>
+            <w:proofErr w:type="spellEnd"/>
           </w:p>
         </w:tc>
         <w:tc>
@@ -7438,6 +7547,7 @@
                 <w:sz w:val="18"/>
               </w:rPr>
             </w:pPr>
+            <w:proofErr w:type="spellStart"/>
             <w:r>
               <w:rPr>
                 <w:b/>
@@ -7445,6 +7555,7 @@
               </w:rPr>
               <w:t>theme_name</w:t>
             </w:r>
+            <w:proofErr w:type="spellEnd"/>
           </w:p>
         </w:tc>
         <w:tc>
@@ -7555,6 +7666,7 @@
                 <w:sz w:val="18"/>
               </w:rPr>
             </w:pPr>
+            <w:proofErr w:type="spellStart"/>
             <w:r>
               <w:rPr>
                 <w:b/>
@@ -7562,6 +7674,7 @@
               </w:rPr>
               <w:t>theme_description</w:t>
             </w:r>
+            <w:proofErr w:type="spellEnd"/>
           </w:p>
         </w:tc>
         <w:tc>
@@ -7668,6 +7781,7 @@
                 <w:sz w:val="18"/>
               </w:rPr>
             </w:pPr>
+            <w:proofErr w:type="spellStart"/>
             <w:r>
               <w:rPr>
                 <w:b/>
@@ -7675,6 +7789,7 @@
               </w:rPr>
               <w:t>service_code</w:t>
             </w:r>
+            <w:proofErr w:type="spellEnd"/>
           </w:p>
         </w:tc>
         <w:tc>
@@ -7781,6 +7896,7 @@
                 <w:sz w:val="18"/>
               </w:rPr>
             </w:pPr>
+            <w:proofErr w:type="spellStart"/>
             <w:r>
               <w:rPr>
                 <w:b/>
@@ -7788,6 +7904,7 @@
               </w:rPr>
               <w:t>service_name</w:t>
             </w:r>
+            <w:proofErr w:type="spellEnd"/>
           </w:p>
         </w:tc>
         <w:tc>
@@ -7894,6 +8011,7 @@
                 <w:sz w:val="18"/>
               </w:rPr>
             </w:pPr>
+            <w:proofErr w:type="spellStart"/>
             <w:r>
               <w:rPr>
                 <w:b/>
@@ -7901,6 +8019,7 @@
               </w:rPr>
               <w:t>service_description</w:t>
             </w:r>
+            <w:proofErr w:type="spellEnd"/>
           </w:p>
         </w:tc>
         <w:tc>
@@ -8007,6 +8126,7 @@
                 <w:sz w:val="18"/>
               </w:rPr>
             </w:pPr>
+            <w:proofErr w:type="spellStart"/>
             <w:r>
               <w:rPr>
                 <w:b/>
@@ -8014,6 +8134,7 @@
               </w:rPr>
               <w:t>service_score</w:t>
             </w:r>
+            <w:proofErr w:type="spellEnd"/>
           </w:p>
         </w:tc>
         <w:tc>
@@ -8120,6 +8241,7 @@
                 <w:sz w:val="18"/>
               </w:rPr>
             </w:pPr>
+            <w:proofErr w:type="spellStart"/>
             <w:r>
               <w:rPr>
                 <w:b/>
@@ -8127,6 +8249,7 @@
               </w:rPr>
               <w:t>service_commentaire</w:t>
             </w:r>
+            <w:proofErr w:type="spellEnd"/>
           </w:p>
         </w:tc>
         <w:tc>
@@ -8882,52 +9005,27 @@
         <w:rPr>
           <w:sz w:val="20"/>
         </w:rPr>
-        <w:t>.odt).</w:t>
-      </w:r>
-    </w:p>
-    <w:p>
-      <w:pPr>
-        <w:pStyle w:val="Corpsdetexte"/>
-      </w:pPr>
-    </w:p>
-    <w:p>
-      <w:pPr>
-        <w:pStyle w:val="Corpsdetexte"/>
-        <w:ind w:firstLine="619"/>
-      </w:pPr>
-      <w:r>
-        <w:t>c</w:t>
-      </w:r>
-      <w:r>
-        <w:t>oun</w:t>
-      </w:r>
-      <w:r>
-        <w:t xml:space="preserve">try_code </w:t>
-      </w:r>
-      <w:r>
-        <w:sym w:font="Wingdings" w:char="F0E0"/>
-      </w:r>
-      <w:r>
-        <w:t xml:space="preserve"> country name</w:t>
-      </w:r>
-    </w:p>
-    <w:p>
-      <w:pPr>
-        <w:pStyle w:val="Corpsdetexte"/>
-        <w:ind w:firstLine="619"/>
-      </w:pPr>
-      <w:r>
-        <w:t>cit</w:t>
-      </w:r>
-      <w:r>
-        <w:t xml:space="preserve">y_code </w:t>
-      </w:r>
-      <w:r>
-        <w:sym w:font="Wingdings" w:char="F0E0"/>
-      </w:r>
-      <w:r>
-        <w:t xml:space="preserve"> city_name</w:t>
-      </w:r>
+        <w:t>.</w:t>
+      </w:r>
+      <w:proofErr w:type="spellStart"/>
+      <w:r>
+        <w:rPr>
+          <w:sz w:val="20"/>
+        </w:rPr>
+        <w:t>odt</w:t>
+      </w:r>
+      <w:proofErr w:type="spellEnd"/>
+      <w:r>
+        <w:rPr>
+          <w:sz w:val="20"/>
+        </w:rPr>
+        <w:t>).</w:t>
+      </w:r>
+    </w:p>
+    <w:p>
+      <w:pPr>
+        <w:pStyle w:val="Corpsdetexte"/>
+      </w:pPr>
     </w:p>
     <w:p>
       <w:pPr>
@@ -9099,46 +9197,6 @@
       <w:pPr>
         <w:pStyle w:val="Corpsdetexte"/>
       </w:pPr>
-      <w:r>
-        <w:rPr>
-          <w:noProof/>
-        </w:rPr>
-        <w:drawing>
-          <wp:inline distT="0" distB="0" distL="0" distR="0" wp14:anchorId="646DF5AC" wp14:editId="050C957B">
-            <wp:extent cx="4940554" cy="1187511"/>
-            <wp:effectExtent l="0" t="0" r="0" b="0"/>
-            <wp:docPr id="2" name="Image 2"/>
-            <wp:cNvGraphicFramePr>
-              <a:graphicFrameLocks xmlns:a="http://schemas.openxmlformats.org/drawingml/2006/main" noChangeAspect="1"/>
-            </wp:cNvGraphicFramePr>
-            <a:graphic xmlns:a="http://schemas.openxmlformats.org/drawingml/2006/main">
-              <a:graphicData uri="http://schemas.openxmlformats.org/drawingml/2006/picture">
-                <pic:pic xmlns:pic="http://schemas.openxmlformats.org/drawingml/2006/picture">
-                  <pic:nvPicPr>
-                    <pic:cNvPr id="1" name=""/>
-                    <pic:cNvPicPr/>
-                  </pic:nvPicPr>
-                  <pic:blipFill>
-                    <a:blip r:embed="rId18"/>
-                    <a:stretch>
-                      <a:fillRect/>
-                    </a:stretch>
-                  </pic:blipFill>
-                  <pic:spPr>
-                    <a:xfrm>
-                      <a:off x="0" y="0"/>
-                      <a:ext cx="4940554" cy="1187511"/>
-                    </a:xfrm>
-                    <a:prstGeom prst="rect">
-                      <a:avLst/>
-                    </a:prstGeom>
-                  </pic:spPr>
-                </pic:pic>
-              </a:graphicData>
-            </a:graphic>
-          </wp:inline>
-        </w:drawing>
-      </w:r>
     </w:p>
     <w:p>
       <w:pPr>
@@ -9308,7 +9366,21 @@
         <w:rPr>
           <w:sz w:val="20"/>
         </w:rPr>
-        <w:t xml:space="preserve">Au format texte, (.doc, .docx ou .odt) dans un document « </w:t>
+        <w:t>Au format texte, (.doc, .docx ou .</w:t>
+      </w:r>
+      <w:proofErr w:type="spellStart"/>
+      <w:r>
+        <w:rPr>
+          <w:sz w:val="20"/>
+        </w:rPr>
+        <w:t>odt</w:t>
+      </w:r>
+      <w:proofErr w:type="spellEnd"/>
+      <w:r>
+        <w:rPr>
+          <w:sz w:val="20"/>
+        </w:rPr>
+        <w:t xml:space="preserve">) dans un document « </w:t>
       </w:r>
       <w:r>
         <w:rPr>
@@ -9398,111 +9470,6 @@
     <w:p>
       <w:pPr>
         <w:pStyle w:val="Corpsdetexte"/>
-        <w:ind w:firstLine="720"/>
-      </w:pPr>
-      <w:r>
-        <w:rPr>
-          <w:b/>
-          <w:bCs/>
-        </w:rPr>
-        <w:t>countries = (</w:t>
-      </w:r>
-      <w:r>
-        <w:rPr>
-          <w:b/>
-          <w:bCs/>
-          <w:u w:val="single"/>
-        </w:rPr>
-        <w:t>country_code</w:t>
-      </w:r>
-      <w:r>
-        <w:rPr>
-          <w:b/>
-          <w:bCs/>
-          <w:i/>
-          <w:iCs/>
-        </w:rPr>
-        <w:t xml:space="preserve"> CHAR(2)</w:t>
-      </w:r>
-      <w:r>
-        <w:t>, country_name</w:t>
-      </w:r>
-      <w:r>
-        <w:rPr>
-          <w:b/>
-          <w:bCs/>
-          <w:i/>
-          <w:iCs/>
-        </w:rPr>
-        <w:t xml:space="preserve"> VARCHAR(128)</w:t>
-      </w:r>
-      <w:r>
-        <w:rPr>
-          <w:b/>
-          <w:bCs/>
-        </w:rPr>
-        <w:t>);</w:t>
-      </w:r>
-    </w:p>
-    <w:p>
-      <w:pPr>
-        <w:pStyle w:val="Corpsdetexte"/>
-        <w:ind w:firstLine="720"/>
-      </w:pPr>
-      <w:r>
-        <w:rPr>
-          <w:b/>
-          <w:bCs/>
-        </w:rPr>
-        <w:t>cities = (</w:t>
-      </w:r>
-      <w:r>
-        <w:rPr>
-          <w:b/>
-          <w:bCs/>
-          <w:u w:val="single"/>
-        </w:rPr>
-        <w:t>city_code</w:t>
-      </w:r>
-      <w:r>
-        <w:rPr>
-          <w:b/>
-          <w:bCs/>
-          <w:i/>
-          <w:iCs/>
-        </w:rPr>
-        <w:t xml:space="preserve"> INT</w:t>
-      </w:r>
-      <w:r>
-        <w:t>, city_name</w:t>
-      </w:r>
-      <w:r>
-        <w:rPr>
-          <w:b/>
-          <w:bCs/>
-          <w:i/>
-          <w:iCs/>
-        </w:rPr>
-        <w:t xml:space="preserve"> VARCHAR(128)</w:t>
-      </w:r>
-      <w:r>
-        <w:rPr>
-          <w:i/>
-          <w:iCs/>
-        </w:rPr>
-        <w:t>, #country_code</w:t>
-      </w:r>
-      <w:r>
-        <w:rPr>
-          <w:b/>
-          <w:bCs/>
-        </w:rPr>
-        <w:t>);</w:t>
-      </w:r>
-    </w:p>
-    <w:p>
-      <w:pPr>
-        <w:pStyle w:val="Corpsdetexte"/>
       </w:pPr>
     </w:p>
     <w:p>
@@ -9654,7 +9621,7 @@
     <w:p>
       <w:pPr>
         <w:sectPr>
-          <w:footerReference w:type="default" r:id="rId19"/>
+          <w:footerReference w:type="default" r:id="rId18"/>
           <w:pgSz w:w="11910" w:h="16840"/>
           <w:pgMar w:top="680" w:right="460" w:bottom="740" w:left="460" w:header="495" w:footer="560" w:gutter="0"/>
           <w:cols w:space="720"/>
@@ -9787,7 +9754,15 @@
         <w:ind w:left="260" w:right="658"/>
       </w:pPr>
       <w:r>
-        <w:t>Insérer les villes : Paris (FR), Mulhouse (FR), Rust (DE), Bruxelles (BE), Milan (IT), Rome (IT), Chernobyl (UA), Édimbourg (GB). Insérer les thèmes : Montagne, Plage, Soleil, Sports d’hiver, Sports nautiques, Culture, Gastronomique, Aventure.</w:t>
+        <w:t xml:space="preserve">Insérer les villes : Paris (FR), Mulhouse (FR), Rust (DE), Bruxelles (BE), Milan (IT), Rome (IT), </w:t>
+      </w:r>
+      <w:proofErr w:type="spellStart"/>
+      <w:r>
+        <w:t>Chernobyl</w:t>
+      </w:r>
+      <w:proofErr w:type="spellEnd"/>
+      <w:r>
+        <w:t xml:space="preserve"> (UA), Édimbourg (GB). Insérer les thèmes : Montagne, Plage, Soleil, Sports d’hiver, Sports nautiques, Culture, Gastronomique, Aventure.</w:t>
       </w:r>
     </w:p>
     <w:p>
@@ -10175,11 +10150,19 @@
                 <w:sz w:val="20"/>
               </w:rPr>
             </w:pPr>
+            <w:proofErr w:type="spellStart"/>
             <w:r>
               <w:rPr>
                 <w:sz w:val="20"/>
               </w:rPr>
-              <w:t>Chernobyl, Ukraine</w:t>
+              <w:t>Chernobyl</w:t>
+            </w:r>
+            <w:proofErr w:type="spellEnd"/>
+            <w:r>
+              <w:rPr>
+                <w:sz w:val="20"/>
+              </w:rPr>
+              <w:t>, Ukraine</w:t>
             </w:r>
           </w:p>
         </w:tc>
@@ -10464,7 +10447,15 @@
         <w:ind w:left="260"/>
       </w:pPr>
       <w:r>
-        <w:t>Le client n°3 a réservé et payé 3 places pour le voyage vers Chernobyl.</w:t>
+        <w:t xml:space="preserve">Le client n°3 a réservé et payé 3 places pour le voyage vers </w:t>
+      </w:r>
+      <w:proofErr w:type="spellStart"/>
+      <w:r>
+        <w:t>Chernobyl</w:t>
+      </w:r>
+      <w:proofErr w:type="spellEnd"/>
+      <w:r>
+        <w:t>.</w:t>
       </w:r>
     </w:p>
     <w:p>
@@ -10480,7 +10471,7 @@
     <w:p>
       <w:pPr>
         <w:sectPr>
-          <w:footerReference w:type="default" r:id="rId20"/>
+          <w:footerReference w:type="default" r:id="rId19"/>
           <w:pgSz w:w="11910" w:h="16840"/>
           <w:pgMar w:top="680" w:right="460" w:bottom="740" w:left="460" w:header="495" w:footer="560" w:gutter="0"/>
           <w:cols w:space="720"/>
@@ -11302,7 +11293,7 @@
     <w:p>
       <w:pPr>
         <w:sectPr>
-          <w:footerReference w:type="default" r:id="rId21"/>
+          <w:footerReference w:type="default" r:id="rId20"/>
           <w:pgSz w:w="11910" w:h="16840"/>
           <w:pgMar w:top="680" w:right="460" w:bottom="740" w:left="460" w:header="495" w:footer="560" w:gutter="0"/>
           <w:cols w:space="720"/>
@@ -11654,7 +11645,21 @@
         <w:rPr>
           <w:sz w:val="20"/>
         </w:rPr>
-        <w:t>Le champ « trip_available » n’accepte que des valeurs supérieures ou égales à</w:t>
+        <w:t xml:space="preserve">Le champ « </w:t>
+      </w:r>
+      <w:proofErr w:type="spellStart"/>
+      <w:r>
+        <w:rPr>
+          <w:sz w:val="20"/>
+        </w:rPr>
+        <w:t>trip_available</w:t>
+      </w:r>
+      <w:proofErr w:type="spellEnd"/>
+      <w:r>
+        <w:rPr>
+          <w:sz w:val="20"/>
+        </w:rPr>
+        <w:t xml:space="preserve"> » n’accepte que des valeurs supérieures ou égales à</w:t>
       </w:r>
       <w:r>
         <w:rPr>
@@ -11691,7 +11696,21 @@
         <w:rPr>
           <w:sz w:val="20"/>
         </w:rPr>
-        <w:t>Le champ « trip_available » n’accepte que des valeurs strictement inférieures à</w:t>
+        <w:t xml:space="preserve">Le champ « </w:t>
+      </w:r>
+      <w:proofErr w:type="spellStart"/>
+      <w:r>
+        <w:rPr>
+          <w:sz w:val="20"/>
+        </w:rPr>
+        <w:t>trip_available</w:t>
+      </w:r>
+      <w:proofErr w:type="spellEnd"/>
+      <w:r>
+        <w:rPr>
+          <w:sz w:val="20"/>
+        </w:rPr>
+        <w:t xml:space="preserve"> » n’accepte que des valeurs strictement inférieures à</w:t>
       </w:r>
       <w:r>
         <w:rPr>
@@ -12498,7 +12517,7 @@
           <w:rFonts w:ascii="Segoe UI Emoji" w:hAnsi="Segoe UI Emoji"/>
         </w:rPr>
         <w:sectPr>
-          <w:footerReference w:type="default" r:id="rId22"/>
+          <w:footerReference w:type="default" r:id="rId21"/>
           <w:pgSz w:w="11910" w:h="16840"/>
           <w:pgMar w:top="680" w:right="460" w:bottom="740" w:left="460" w:header="495" w:footer="560" w:gutter="0"/>
           <w:cols w:space="720"/>
@@ -12668,7 +12687,21 @@
         <w:rPr>
           <w:sz w:val="20"/>
         </w:rPr>
-        <w:t>Supprimer la base de données « tp_agence_titanic » et tout son contenu (si elle</w:t>
+        <w:t xml:space="preserve">Supprimer la base de données « </w:t>
+      </w:r>
+      <w:proofErr w:type="spellStart"/>
+      <w:r>
+        <w:rPr>
+          <w:sz w:val="20"/>
+        </w:rPr>
+        <w:t>tp_agence_titanic</w:t>
+      </w:r>
+      <w:proofErr w:type="spellEnd"/>
+      <w:r>
+        <w:rPr>
+          <w:sz w:val="20"/>
+        </w:rPr>
+        <w:t xml:space="preserve"> » et tout son contenu (si elle</w:t>
       </w:r>
       <w:r>
         <w:rPr>
@@ -12702,8 +12735,16 @@
         <w:rPr>
           <w:sz w:val="20"/>
         </w:rPr>
-        <w:t>Créer la base de données « tp_agence_titanic</w:t>
-      </w:r>
+        <w:t xml:space="preserve">Créer la base de données « </w:t>
+      </w:r>
+      <w:proofErr w:type="spellStart"/>
+      <w:r>
+        <w:rPr>
+          <w:sz w:val="20"/>
+        </w:rPr>
+        <w:t>tp_agence_titanic</w:t>
+      </w:r>
+      <w:proofErr w:type="spellEnd"/>
       <w:r>
         <w:rPr>
           <w:spacing w:val="1"/>
@@ -13018,7 +13059,7 @@
       </w:r>
     </w:p>
     <w:sectPr>
-      <w:footerReference w:type="default" r:id="rId23"/>
+      <w:footerReference w:type="default" r:id="rId22"/>
       <w:pgSz w:w="11910" w:h="16840"/>
       <w:pgMar w:top="680" w:right="460" w:bottom="740" w:left="460" w:header="495" w:footer="560" w:gutter="0"/>
       <w:cols w:space="720"/>

</xml_diff>